<commit_message>
update swift video scripts
</commit_message>
<xml_diff>
--- a/translations/parenttext_5day_south_africa/en/SWIFT Video Scripts_Keep My Child Safe.docx
+++ b/translations/parenttext_5day_south_africa/en/SWIFT Video Scripts_Keep My Child Safe.docx
@@ -90,7 +90,21 @@
               <w:rPr>
                 <w:rtl w:val="0"/>
               </w:rPr>
-              <w:t xml:space="preserve">{Lesson: Teaching Safe Touch (Age 2-5/M &amp; F)}</w:t>
+              <w:t xml:space="preserve">{Lesson: Teaching Safe Touch (Age 2-5/M &amp; F) video title:</w:t>
+            </w:r>
+            <w:r>
+              <w:rPr>
+                <w:sz w:val="20"/>
+                <w:szCs w:val="20"/>
+                <w:rtl w:val="0"/>
+              </w:rPr>
+              <w:t xml:space="preserve">safe_touch_2to5_yc - make duplicate one m one f</w:t>
+            </w:r>
+            <w:r>
+              <w:rPr>
+                <w:rtl w:val="0"/>
+              </w:rPr>
+              <w:t xml:space="preserve">}</w:t>
             </w:r>
           </w:p>
         </w:tc>
@@ -459,7 +473,7 @@
               <w:rPr>
                 <w:rtl w:val="0"/>
               </w:rPr>
-              <w:t xml:space="preserve">Teach your child how to get away from any situation where they feel uncomfortable. In most of the cases, offenders are not strangers to the child. They are usually known to the child and/or caregivers. They will often begin by engaging in physical activities like wrestling or touching. This is to get the child comfortable with touch. </w:t>
+              <w:t xml:space="preserve">Teach your child how to get away from any situation where they feel uncomfortable.  Offenders are usually known to the child and/or caregivers and initially engage in physical activities like wrestling or touching. This is to get the child comfortable with touch. </w:t>
             </w:r>
             <w:r>
               <w:rPr>
@@ -499,6 +513,18 @@
           </w:p>
           <w:p>
             <w:pPr>
+              <w:widowControl w:val="0"/>
+              <w:rPr/>
+            </w:pPr>
+            <w:r>
+              <w:rPr>
+                <w:rtl w:val="0"/>
+              </w:rPr>
+              <w:t xml:space="preserve">It will not be as easy for the child to get away from such situations, but teaching them how to leave when they feel uncomfortable will help.</w:t>
+            </w:r>
+          </w:p>
+          <w:p>
+            <w:pPr>
               <w:spacing w:line="259" w:lineRule="auto"/>
               <w:rPr/>
             </w:pPr>
@@ -506,18 +532,6 @@
               <w:rPr>
                 <w:rtl w:val="0"/>
               </w:rPr>
-              <w:t xml:space="preserve">It will not be easy for your child to get away from such situations, but teaching them how to leave uncomfortable or unsafe situations will be a valuable skill for life.</w:t>
-            </w:r>
-          </w:p>
-          <w:p>
-            <w:pPr>
-              <w:spacing w:line="259" w:lineRule="auto"/>
-              <w:rPr/>
-            </w:pPr>
-            <w:r>
-              <w:rPr>
-                <w:rtl w:val="0"/>
-              </w:rPr>
               <w:t xml:space="preserve">[pause] </w:t>
             </w:r>
           </w:p>
@@ -542,7 +556,7 @@
               <w:rPr>
                 <w:rtl w:val="0"/>
               </w:rPr>
-              <w:t xml:space="preserve">Tell your child that if they feel worried, uncomfortable, or unsafe about anyone touching them, they should tell you or an adult they trust. </w:t>
+              <w:t xml:space="preserve">Tell your child that if they feel worried, uncomfortable, or unsafe about anyone touching them, they should tell you or an adult they trust. Always believe your child when they tell you about someone touching them in an unsafe way.</w:t>
             </w:r>
           </w:p>
           <w:p>
@@ -711,7 +725,19 @@
               <w:rPr>
                 <w:rtl w:val="0"/>
               </w:rPr>
-              <w:t xml:space="preserve">Remember, to teach your child about safe touch, follow the four tips - learn about private parts, saying “no” is okay, how to get away, and tell an adult. </w:t>
+              <w:t xml:space="preserve">Remember, to teach your child about safe and </w:t>
+            </w:r>
+            <w:r>
+              <w:rPr>
+                <w:rtl w:val="0"/>
+              </w:rPr>
+              <w:t xml:space="preserve">unsafe</w:t>
+            </w:r>
+            <w:r>
+              <w:rPr>
+                <w:rtl w:val="0"/>
+              </w:rPr>
+              <w:t xml:space="preserve"> touch, follow the four tips - learn about private parts, saying “no” is okay, how to get away, and tell an adult. </w:t>
             </w:r>
           </w:p>
           <w:p>
@@ -873,7 +899,7 @@
               <w:rPr>
                 <w:rtl w:val="0"/>
               </w:rPr>
-              <w:t xml:space="preserve">HOME ACTIVITY </w:t>
+              <w:t xml:space="preserve">Home Activity: </w:t>
             </w:r>
           </w:p>
           <w:p>
@@ -1150,7 +1176,7 @@
               <w:t xml:space="preserve">Hi, you’re back on ParentText, fantastic! </w:t>
               <w:br w:type="textWrapping"/>
               <w:br w:type="textWrapping"/>
-              <w:t xml:space="preserve">This course is about keeping your child safe and healthy. Today, we will talk about teaching safe touch. </w:t>
+              <w:t xml:space="preserve">This course is about keeping your child safe and healthy. Today, we will talk about teaching your child safe and unsafe touch.  </w:t>
               <w:br w:type="textWrapping"/>
               <w:br w:type="textWrapping"/>
               <w:t xml:space="preserve">Here are five tips to help you teach your child about safe touch and what to do if they feel unsafe when someone touches them.</w:t>
@@ -1589,7 +1615,19 @@
               <w:rPr>
                 <w:rtl w:val="0"/>
               </w:rPr>
-              <w:t xml:space="preserve">Teach your child how to get away from any situation where they feel uncomfortable. In most of the cases, offenders are not strangers to the child. They are usually known to the child and/or caregivers. They will often begin by engaging in physical activities like wrestling or touching. This is to get the child comfortable with touch. </w:t>
+              <w:t xml:space="preserve">Teach your child how to get away from any situation where they feel uncomfortable. In most of the cases, offenders are not strangers to the child. Offenders are usually known to the child and/or caregivers and initially engage in physical activities like wrestling or touching. This is to get the child comfortable with touch.</w:t>
+            </w:r>
+          </w:p>
+          <w:p>
+            <w:pPr>
+              <w:spacing w:line="259" w:lineRule="auto"/>
+              <w:rPr/>
+            </w:pPr>
+            <w:r>
+              <w:rPr>
+                <w:rtl w:val="0"/>
+              </w:rPr>
+              <w:t xml:space="preserve"> </w:t>
             </w:r>
             <w:r>
               <w:rPr>
@@ -1600,43 +1638,25 @@
           </w:p>
           <w:p>
             <w:pPr>
-              <w:spacing w:line="259" w:lineRule="auto"/>
-              <w:rPr/>
-            </w:pPr>
-            <w:r>
-              <w:rPr>
-                <w:rtl w:val="0"/>
-              </w:rPr>
-              <w:t xml:space="preserve">[pause]</w:t>
-            </w:r>
-          </w:p>
-          <w:p>
-            <w:pPr>
-              <w:spacing w:line="259" w:lineRule="auto"/>
-              <w:rPr/>
-            </w:pPr>
-            <w:r>
-              <w:rPr>
-                <w:rtl w:val="0"/>
-              </w:rPr>
-              <w:t xml:space="preserve">This empowers them to say “NO!” to unsafe situations outside the home as well.</w:t>
-            </w:r>
-            <w:r>
-              <w:rPr>
-                <w:rtl w:val="0"/>
-              </w:rPr>
-            </w:r>
-          </w:p>
-          <w:p>
-            <w:pPr>
-              <w:spacing w:line="259" w:lineRule="auto"/>
-              <w:rPr/>
-            </w:pPr>
-            <w:r>
-              <w:rPr>
-                <w:rtl w:val="0"/>
-              </w:rPr>
-              <w:t xml:space="preserve">It will not be easy for your child to get away from such situations, but teaching them how to leave uncomfortable or unsafe situations will be a valuable skill for life.</w:t>
+              <w:widowControl w:val="0"/>
+              <w:rPr/>
+            </w:pPr>
+            <w:r>
+              <w:rPr>
+                <w:rtl w:val="0"/>
+              </w:rPr>
+            </w:r>
+          </w:p>
+          <w:p>
+            <w:pPr>
+              <w:widowControl w:val="0"/>
+              <w:rPr/>
+            </w:pPr>
+            <w:r>
+              <w:rPr>
+                <w:rtl w:val="0"/>
+              </w:rPr>
+              <w:t xml:space="preserve">This empowers them to say “NO!” to unsafe situations outside the home as well.  It will not be as easy for the child to get away from such situations, but teaching them how to leave when they feel uncomfortable will help.</w:t>
             </w:r>
           </w:p>
         </w:tc>
@@ -1762,7 +1782,7 @@
               <w:rPr>
                 <w:rtl w:val="0"/>
               </w:rPr>
-              <w:t xml:space="preserve">If your child tells you about something that has happened, it is important that you listen openly and tell them they were right to tell you. Then, take steps to keep them safe. </w:t>
+              <w:t xml:space="preserve">If your child tells you about something that has happened, it is important that you listen openly and tell them they were right to tell you. Then, take steps to keep them safe. Always believe your child, and don’t leave them alone with the person they feel unsafe with.</w:t>
             </w:r>
           </w:p>
         </w:tc>
@@ -1841,7 +1861,7 @@
               <w:rPr>
                 <w:rtl w:val="0"/>
               </w:rPr>
-              <w:t xml:space="preserve">Remember, to teach your child about safe touch, follow the five tips - be honest,  saying “no” is okay, how to get away, tell an adult, and get help. </w:t>
+              <w:t xml:space="preserve">Remember, to teach your child about safe and unsafe touch, follow the five tips - be honest,  saying “no” is okay, how to get away, tell an adult, and get help. </w:t>
             </w:r>
           </w:p>
           <w:p>
@@ -2627,7 +2647,7 @@
               <w:rPr>
                 <w:rtl w:val="0"/>
               </w:rPr>
-              <w:t xml:space="preserve">Draw and identify pictures of trusted people who your child can go to when they feel unsafe. These can be you  and your </w:t>
+              <w:t xml:space="preserve">Draw and identify pictures of trusted people who your child can go to when they feel unsafe. These can be you and your </w:t>
             </w:r>
             <w:r>
               <w:rPr>
@@ -2696,12 +2716,12 @@
                 <wp:inline distB="114300" distT="114300" distL="114300" distR="114300">
                   <wp:extent cx="1219200" cy="990600"/>
                   <wp:effectExtent b="0" l="0" r="0" t="0"/>
-                  <wp:docPr id="2" name="image2.jpg"/>
+                  <wp:docPr id="2" name="image4.jpg"/>
                   <a:graphic>
                     <a:graphicData uri="http://schemas.openxmlformats.org/drawingml/2006/picture">
                       <pic:pic>
                         <pic:nvPicPr>
-                          <pic:cNvPr id="0" name="image2.jpg"/>
+                          <pic:cNvPr id="0" name="image4.jpg"/>
                           <pic:cNvPicPr preferRelativeResize="0"/>
                         </pic:nvPicPr>
                         <pic:blipFill>
@@ -2854,12 +2874,12 @@
                 <wp:inline distB="114300" distT="114300" distL="114300" distR="114300">
                   <wp:extent cx="1219200" cy="990600"/>
                   <wp:effectExtent b="0" l="0" r="0" t="0"/>
-                  <wp:docPr id="9" name="image3.jpg"/>
+                  <wp:docPr id="9" name="image2.jpg"/>
                   <a:graphic>
                     <a:graphicData uri="http://schemas.openxmlformats.org/drawingml/2006/picture">
                       <pic:pic>
                         <pic:nvPicPr>
-                          <pic:cNvPr id="0" name="image3.jpg"/>
+                          <pic:cNvPr id="0" name="image2.jpg"/>
                           <pic:cNvPicPr preferRelativeResize="0"/>
                         </pic:nvPicPr>
                         <pic:blipFill>
@@ -2929,7 +2949,7 @@
               <w:rPr>
                 <w:rtl w:val="0"/>
               </w:rPr>
-              <w:t xml:space="preserve">[1] Mark these areas clearly on your map.</w:t>
+              <w:t xml:space="preserve">[1] Mark these areas clearly with a star on your map.</w:t>
             </w:r>
           </w:p>
         </w:tc>
@@ -2986,12 +3006,12 @@
                 <wp:inline distB="114300" distT="114300" distL="114300" distR="114300">
                   <wp:extent cx="1219200" cy="990600"/>
                   <wp:effectExtent b="0" l="0" r="0" t="0"/>
-                  <wp:docPr id="7" name="image1.jpg"/>
+                  <wp:docPr id="7" name="image3.jpg"/>
                   <a:graphic>
                     <a:graphicData uri="http://schemas.openxmlformats.org/drawingml/2006/picture">
                       <pic:pic>
                         <pic:nvPicPr>
-                          <pic:cNvPr id="0" name="image1.jpg"/>
+                          <pic:cNvPr id="0" name="image3.jpg"/>
                           <pic:cNvPicPr preferRelativeResize="0"/>
                         </pic:nvPicPr>
                         <pic:blipFill>
@@ -3084,7 +3104,7 @@
               <w:rPr>
                 <w:rtl w:val="0"/>
               </w:rPr>
-              <w:t xml:space="preserve">Using toys or puppets, role-play scenarios where a stranger approaches. Ask your child what the toy should do. children find it less scary to pretend that someone else is in danger. </w:t>
+              <w:t xml:space="preserve">Using toys or puppets, role-play scenarios where a stranger approaches. Ask your child what the toy should do. Children find it less scary to pretend that someone else is in danger. </w:t>
             </w:r>
           </w:p>
           <w:p>
@@ -3132,7 +3152,7 @@
               <w:rPr>
                 <w:rtl w:val="0"/>
               </w:rPr>
-              <w:t xml:space="preserve">practise</w:t>
+              <w:t xml:space="preserve">PRACTISE</w:t>
             </w:r>
           </w:p>
           <w:p>
@@ -3281,7 +3301,7 @@
               <w:rPr>
                 <w:rtl w:val="0"/>
               </w:rPr>
-              <w:t xml:space="preserve">Being Safe in the Community</w:t>
+              <w:t xml:space="preserve">Community Safety</w:t>
             </w:r>
           </w:p>
           <w:p>
@@ -3744,7 +3764,7 @@
               <w:rPr>
                 <w:rtl w:val="0"/>
               </w:rPr>
-              <w:t xml:space="preserve">Being Safe in the Community</w:t>
+              <w:t xml:space="preserve">Community Safety</w:t>
             </w:r>
           </w:p>
           <w:p>
@@ -3970,12 +3990,12 @@
                 <wp:inline distB="114300" distT="114300" distL="114300" distR="114300">
                   <wp:extent cx="1219200" cy="990600"/>
                   <wp:effectExtent b="0" l="0" r="0" t="0"/>
-                  <wp:docPr id="6" name="image2.jpg"/>
+                  <wp:docPr id="6" name="image4.jpg"/>
                   <a:graphic>
                     <a:graphicData uri="http://schemas.openxmlformats.org/drawingml/2006/picture">
                       <pic:pic>
                         <pic:nvPicPr>
-                          <pic:cNvPr id="0" name="image2.jpg"/>
+                          <pic:cNvPr id="0" name="image4.jpg"/>
                           <pic:cNvPicPr preferRelativeResize="0"/>
                         </pic:nvPicPr>
                         <pic:blipFill>
@@ -4126,12 +4146,12 @@
                 <wp:inline distB="114300" distT="114300" distL="114300" distR="114300">
                   <wp:extent cx="1219200" cy="990600"/>
                   <wp:effectExtent b="0" l="0" r="0" t="0"/>
-                  <wp:docPr id="1" name="image3.jpg"/>
+                  <wp:docPr id="1" name="image2.jpg"/>
                   <a:graphic>
                     <a:graphicData uri="http://schemas.openxmlformats.org/drawingml/2006/picture">
                       <pic:pic>
                         <pic:nvPicPr>
-                          <pic:cNvPr id="0" name="image3.jpg"/>
+                          <pic:cNvPr id="0" name="image2.jpg"/>
                           <pic:cNvPicPr preferRelativeResize="0"/>
                         </pic:nvPicPr>
                         <pic:blipFill>
@@ -4201,7 +4221,7 @@
               <w:rPr>
                 <w:rtl w:val="0"/>
               </w:rPr>
-              <w:t xml:space="preserve"> Sometimes, we find ourselves in trouble. Make sure your child knows it’s okay to walk or run inside if a stranger tries to talk to them or asks them to go somewhere. Discuss where you and your child can get support in a crisis. These places may include home, school, clinic or an institution you trust. </w:t>
+              <w:t xml:space="preserve"> Sometimes, we find ourselves in trouble. Make sure your child knows it’s okay to walk or run inside if a stranger tries to talk to them or asks them to go somewhere. Discuss where you and your child can get support in a crisis. These places may include home, school, a police station, or a clinic. </w:t>
             </w:r>
           </w:p>
           <w:p>
@@ -4213,7 +4233,7 @@
               <w:rPr>
                 <w:rtl w:val="0"/>
               </w:rPr>
-              <w:t xml:space="preserve">[1] Mark these areas clearly on your map.</w:t>
+              <w:t xml:space="preserve">[1] Mark these areas clearly with a star on your map.</w:t>
             </w:r>
           </w:p>
         </w:tc>
@@ -4270,12 +4290,12 @@
                 <wp:inline distB="114300" distT="114300" distL="114300" distR="114300">
                   <wp:extent cx="1219200" cy="990600"/>
                   <wp:effectExtent b="0" l="0" r="0" t="0"/>
-                  <wp:docPr id="5" name="image1.jpg"/>
+                  <wp:docPr id="5" name="image3.jpg"/>
                   <a:graphic>
                     <a:graphicData uri="http://schemas.openxmlformats.org/drawingml/2006/picture">
                       <pic:pic>
                         <pic:nvPicPr>
-                          <pic:cNvPr id="0" name="image1.jpg"/>
+                          <pic:cNvPr id="0" name="image3.jpg"/>
                           <pic:cNvPicPr preferRelativeResize="0"/>
                         </pic:nvPicPr>
                         <pic:blipFill>
@@ -4356,7 +4376,7 @@
               <w:rPr>
                 <w:rtl w:val="0"/>
               </w:rPr>
-              <w:t xml:space="preserve">Role-play scenarios where a stranger approaches using toys or puppets. Ask your child what the toy should do. children find it less scary to pretend that someone else is in danger. Praise them when your child chooses the correct response, such as running away, shouting for help, or finding a trusted adult. </w:t>
+              <w:t xml:space="preserve">Role-play scenarios where a stranger approaches using toys or puppets. Ask your child what the toy should do. Children find it less scary to pretend that someone else is in danger. Praise them when your child chooses the correct response, such as running away, shouting for help, or finding a trusted adult. </w:t>
             </w:r>
           </w:p>
           <w:p>
@@ -4445,7 +4465,7 @@
               <w:rPr>
                 <w:rtl w:val="0"/>
               </w:rPr>
-              <w:t xml:space="preserve">practise</w:t>
+              <w:t xml:space="preserve">PRACTISE</w:t>
             </w:r>
           </w:p>
           <w:p>
@@ -4594,7 +4614,7 @@
               <w:rPr>
                 <w:rtl w:val="0"/>
               </w:rPr>
-              <w:t xml:space="preserve">Being Safe in the Community</w:t>
+              <w:t xml:space="preserve">Community Safety</w:t>
             </w:r>
           </w:p>
           <w:p>
@@ -4914,7 +4934,7 @@
               <w:rPr>
                 <w:rtl w:val="0"/>
               </w:rPr>
-              <w:t xml:space="preserve">Responding to Crises</w:t>
+              <w:t xml:space="preserve">Respond to Crises</w:t>
             </w:r>
           </w:p>
           <w:p>
@@ -5058,7 +5078,7 @@
               <w:rPr>
                 <w:rtl w:val="0"/>
               </w:rPr>
-              <w:t xml:space="preserve"> your child that you are there for them and love them. Remember, both children could face hard times and crisis situations. Check-in with both. </w:t>
+              <w:t xml:space="preserve"> your child that you are there for them and love them. Remember, both girls and boys could face hard times and crisis situations. Check-in with both. </w:t>
             </w:r>
           </w:p>
           <w:p>
@@ -5479,7 +5499,7 @@
               <w:rPr>
                 <w:rtl w:val="0"/>
               </w:rPr>
-              <w:t xml:space="preserve">Responding To Crises</w:t>
+              <w:t xml:space="preserve">Respond To Crises</w:t>
             </w:r>
           </w:p>
           <w:p>
@@ -5632,12 +5652,12 @@
                 <wp:inline distB="114300" distT="114300" distL="114300" distR="114300">
                   <wp:extent cx="1219200" cy="990600"/>
                   <wp:effectExtent b="0" l="0" r="0" t="0"/>
-                  <wp:docPr id="8" name="image1.jpg"/>
+                  <wp:docPr id="8" name="image3.jpg"/>
                   <a:graphic>
                     <a:graphicData uri="http://schemas.openxmlformats.org/drawingml/2006/picture">
                       <pic:pic>
                         <pic:nvPicPr>
-                          <pic:cNvPr id="0" name="image1.jpg"/>
+                          <pic:cNvPr id="0" name="image3.jpg"/>
                           <pic:cNvPicPr preferRelativeResize="0"/>
                         </pic:nvPicPr>
                         <pic:blipFill>
@@ -5923,7 +5943,7 @@
               <w:rPr>
                 <w:rtl w:val="0"/>
               </w:rPr>
-              <w:t xml:space="preserve">Responding to Crises</w:t>
+              <w:t xml:space="preserve">Respond to Crises</w:t>
             </w:r>
           </w:p>
           <w:p>
@@ -6055,20 +6075,7 @@
               <w:rPr>
                 <w:rtl w:val="0"/>
               </w:rPr>
-              <w:t xml:space="preserve">Next, listen. Ask your child what is going on. Let your child share with you what they need. Sometimes, your child might be comfortable sharing by drawing or using toys and puppets.</w:t>
-            </w:r>
-          </w:p>
-          <w:p>
-            <w:pPr>
-              <w:widowControl w:val="0"/>
-              <w:spacing w:line="240" w:lineRule="auto"/>
-              <w:rPr/>
-            </w:pPr>
-            <w:r>
-              <w:rPr>
-                <w:rtl w:val="0"/>
-              </w:rPr>
-              <w:t xml:space="preserve">Notice what they are feeling and tell them what you notice so they feel heard. Make sure to avoid criticising them. </w:t>
+              <w:t xml:space="preserve">Next, listen. Ask your child what is going on. Let your child share with you what they need. Sometimes, your child might be comfortable sharing by drawing or using toys and puppets to tell you what has upset them. Notice what they are feeling and tell them what you notice so they feel heard. </w:t>
             </w:r>
             <w:r>
               <w:rPr>
@@ -6080,7 +6087,7 @@
               <w:rPr>
                 <w:rtl w:val="0"/>
               </w:rPr>
-              <w:t xml:space="preserve"> your child that you are there for them and love them. Remember, both children could face hard times and crisis situations. Check-in with both. </w:t>
+              <w:t xml:space="preserve"> your child that you are there for them and love them. Remember, both girls and boys could face hard times and crisis situations. Check-in with both.</w:t>
             </w:r>
           </w:p>
           <w:p>
@@ -6666,12 +6673,12 @@
                 <wp:inline distB="114300" distT="114300" distL="114300" distR="114300">
                   <wp:extent cx="1219200" cy="990600"/>
                   <wp:effectExtent b="0" l="0" r="0" t="0"/>
-                  <wp:docPr id="3" name="image1.jpg"/>
+                  <wp:docPr id="3" name="image3.jpg"/>
                   <a:graphic>
                     <a:graphicData uri="http://schemas.openxmlformats.org/drawingml/2006/picture">
                       <pic:pic>
                         <pic:nvPicPr>
-                          <pic:cNvPr id="0" name="image1.jpg"/>
+                          <pic:cNvPr id="0" name="image3.jpg"/>
                           <pic:cNvPicPr preferRelativeResize="0"/>
                         </pic:nvPicPr>
                         <pic:blipFill>
@@ -7348,7 +7355,7 @@
               <w:rPr>
                 <w:rtl w:val="0"/>
               </w:rPr>
-              <w:t xml:space="preserve">Talk to your child about which apps and websites are safe and which are not. Discuss why! </w:t>
+              <w:t xml:space="preserve">Talk to your child about which apps and websites are safe and which are not. It is important to also discuss why they are safe or unsafe. </w:t>
             </w:r>
           </w:p>
           <w:p>
@@ -7939,12 +7946,12 @@
                 <wp:inline distB="114300" distT="114300" distL="114300" distR="114300">
                   <wp:extent cx="1219200" cy="495300"/>
                   <wp:effectExtent b="0" l="0" r="0" t="0"/>
-                  <wp:docPr id="4" name="image4.png"/>
+                  <wp:docPr id="4" name="image1.png"/>
                   <a:graphic>
                     <a:graphicData uri="http://schemas.openxmlformats.org/drawingml/2006/picture">
                       <pic:pic>
                         <pic:nvPicPr>
-                          <pic:cNvPr id="0" name="image4.png"/>
+                          <pic:cNvPr id="0" name="image1.png"/>
                           <pic:cNvPicPr preferRelativeResize="0"/>
                         </pic:nvPicPr>
                         <pic:blipFill>

</xml_diff>